<commit_message>
Doing some work on Tematica
</commit_message>
<xml_diff>
--- a/Cousera/SDN.docx
+++ b/Cousera/SDN.docx
@@ -5,10 +5,7 @@
     <w:p>
       <w:pPr>
         <w:pStyle w:val="Title"/>
-        <w:rPr>
-          <w:rFonts w:ascii="DejaVu Sans" w:hAnsi="DejaVu Sans"/>
-          <w:lang w:val="es-VE" w:eastAsia="zh-CN" w:bidi="ar-SA"/>
-        </w:rPr>
+        <w:rPr/>
       </w:pPr>
       <w:r>
         <w:rPr>
@@ -84,21 +81,7 @@
           <w:rFonts w:ascii="DejaVu Sans" w:hAnsi="DejaVu Sans"/>
           <w:lang w:val="es-VE" w:eastAsia="zh-CN" w:bidi="ar-SA"/>
         </w:rPr>
-        <w:t xml:space="preserve">at&amp;t ellos efectivamente separaron la red </w:t>
-      </w:r>
-      <w:r>
-        <w:rPr>
-          <w:rFonts w:ascii="DejaVu Sans" w:hAnsi="DejaVu Sans"/>
-          <w:lang w:val="es-VE" w:eastAsia="zh-CN" w:bidi="ar-SA"/>
-        </w:rPr>
-        <w:t>telefónica</w:t>
-      </w:r>
-      <w:r>
-        <w:rPr>
-          <w:rFonts w:ascii="DejaVu Sans" w:hAnsi="DejaVu Sans"/>
-          <w:lang w:val="es-VE" w:eastAsia="zh-CN" w:bidi="ar-SA"/>
-        </w:rPr>
-        <w:t xml:space="preserve"> desde 1980 y hasta el dia de hoy esto es funcional.</w:t>
+        <w:t>at&amp;t ellos efectivamente separaron la red telefónica desde 1980 y hasta el dia de hoy esto es funcional.</w:t>
       </w:r>
     </w:p>
     <w:p>
@@ -449,10 +432,7 @@
         </w:rPr>
       </w:pPr>
       <w:r>
-        <w:rPr>
-          <w:rFonts w:ascii="DejaVu Sans" w:hAnsi="DejaVu Sans"/>
-          <w:lang w:val="es-VE" w:eastAsia="zh-CN" w:bidi="ar-SA"/>
-        </w:rPr>
+        <w:rPr/>
         <w:drawing>
           <wp:inline distT="0" distB="127000" distL="0" distR="0">
             <wp:extent cx="5248275" cy="3374390"/>
@@ -526,77 +506,77 @@
       <w:r>
         <w:rPr>
           <w:rFonts w:ascii="DejaVu Sans" w:hAnsi="DejaVu Sans"/>
-          <w:lang w:val="es-VE" w:eastAsia="zh-CN" w:bidi="ar-SA"/>
-        </w:rPr>
-        <w:t>Control Plane (Plano de control): Es la parte que realiza las actividades logicas como las decisiones de reenvio de data.</w:t>
-      </w:r>
-    </w:p>
-    <w:p>
-      <w:pPr>
-        <w:pStyle w:val="Normal"/>
-        <w:rPr>
-          <w:rFonts w:ascii="DejaVu Sans" w:hAnsi="DejaVu Sans"/>
-          <w:lang w:val="es-VE" w:eastAsia="zh-CN" w:bidi="ar-SA"/>
-        </w:rPr>
-      </w:pPr>
-      <w:r>
-        <w:rPr>
-          <w:rFonts w:ascii="DejaVu Sans" w:hAnsi="DejaVu Sans"/>
-          <w:lang w:val="es-VE" w:eastAsia="zh-CN" w:bidi="ar-SA"/>
-        </w:rPr>
-        <w:t>Data Plane (Plano de datos): Es la parte que se encarga del reenvio de la data de acuerdo con los lineamientos que le de el plano de control</w:t>
-      </w:r>
-    </w:p>
-    <w:p>
-      <w:pPr>
-        <w:pStyle w:val="Normal"/>
-        <w:rPr>
-          <w:rFonts w:ascii="DejaVu Sans" w:hAnsi="DejaVu Sans"/>
-          <w:lang w:val="es-VE" w:eastAsia="zh-CN" w:bidi="ar-SA"/>
-        </w:rPr>
-      </w:pPr>
-      <w:r>
-        <w:rPr>
-          <w:rFonts w:ascii="DejaVu Sans" w:hAnsi="DejaVu Sans"/>
-          <w:lang w:val="es-VE" w:eastAsia="zh-CN" w:bidi="ar-SA"/>
-        </w:rPr>
-      </w:r>
-    </w:p>
-    <w:p>
-      <w:pPr>
-        <w:pStyle w:val="Normal"/>
-        <w:rPr>
-          <w:rFonts w:ascii="DejaVu Sans" w:hAnsi="DejaVu Sans"/>
-          <w:lang w:val="es-VE" w:eastAsia="zh-CN" w:bidi="ar-SA"/>
-        </w:rPr>
-      </w:pPr>
-      <w:r>
-        <w:rPr>
-          <w:rFonts w:ascii="DejaVu Sans" w:hAnsi="DejaVu Sans"/>
-          <w:lang w:val="es-VE" w:eastAsia="zh-CN" w:bidi="ar-SA"/>
-        </w:rPr>
-        <w:t>Ventajas y Desventajas de</w:t>
-      </w:r>
-      <w:r>
-        <w:rPr>
-          <w:rFonts w:ascii="DejaVu Sans" w:hAnsi="DejaVu Sans"/>
-          <w:lang w:val="es-VE" w:eastAsia="zh-CN" w:bidi="ar-SA"/>
-        </w:rPr>
-        <w:t xml:space="preserve"> separa</w:t>
-      </w:r>
-      <w:r>
-        <w:rPr>
-          <w:rFonts w:ascii="DejaVu Sans" w:hAnsi="DejaVu Sans"/>
-          <w:lang w:val="es-VE" w:eastAsia="zh-CN" w:bidi="ar-SA"/>
-        </w:rPr>
-        <w:t>r</w:t>
-      </w:r>
-      <w:r>
-        <w:rPr>
-          <w:rFonts w:ascii="DejaVu Sans" w:hAnsi="DejaVu Sans"/>
-          <w:lang w:val="es-VE" w:eastAsia="zh-CN" w:bidi="ar-SA"/>
-        </w:rPr>
-        <w:t xml:space="preserve"> de los planos de control y data</w:t>
+          <w:b/>
+          <w:bCs/>
+          <w:lang w:val="es-VE" w:eastAsia="zh-CN" w:bidi="ar-SA"/>
+        </w:rPr>
+        <w:t>Control Plane (Plano de control):</w:t>
+      </w:r>
+      <w:r>
+        <w:rPr>
+          <w:rFonts w:ascii="DejaVu Sans" w:hAnsi="DejaVu Sans"/>
+          <w:lang w:val="es-VE" w:eastAsia="zh-CN" w:bidi="ar-SA"/>
+        </w:rPr>
+        <w:t xml:space="preserve"> Es la parte que realiza las actividades logicas como las decisiones de reenvio de data.</w:t>
+      </w:r>
+    </w:p>
+    <w:p>
+      <w:pPr>
+        <w:pStyle w:val="Normal"/>
+        <w:rPr>
+          <w:rFonts w:ascii="DejaVu Sans" w:hAnsi="DejaVu Sans"/>
+          <w:lang w:val="es-VE" w:eastAsia="zh-CN" w:bidi="ar-SA"/>
+        </w:rPr>
+      </w:pPr>
+      <w:r>
+        <w:rPr>
+          <w:rFonts w:ascii="DejaVu Sans" w:hAnsi="DejaVu Sans"/>
+          <w:b/>
+          <w:bCs/>
+          <w:lang w:val="es-VE" w:eastAsia="zh-CN" w:bidi="ar-SA"/>
+        </w:rPr>
+        <w:t>Data Plane (Plano de datos):</w:t>
+      </w:r>
+      <w:r>
+        <w:rPr>
+          <w:rFonts w:ascii="DejaVu Sans" w:hAnsi="DejaVu Sans"/>
+          <w:lang w:val="es-VE" w:eastAsia="zh-CN" w:bidi="ar-SA"/>
+        </w:rPr>
+        <w:t xml:space="preserve"> Es la parte que se encarga del reenvio de la data de acuerdo con los lineamientos que le de el plano de control</w:t>
+      </w:r>
+    </w:p>
+    <w:p>
+      <w:pPr>
+        <w:pStyle w:val="Normal"/>
+        <w:rPr>
+          <w:rFonts w:ascii="DejaVu Sans" w:hAnsi="DejaVu Sans"/>
+          <w:lang w:val="es-VE" w:eastAsia="zh-CN" w:bidi="ar-SA"/>
+        </w:rPr>
+      </w:pPr>
+      <w:r>
+        <w:rPr>
+          <w:rFonts w:ascii="DejaVu Sans" w:hAnsi="DejaVu Sans"/>
+          <w:lang w:val="es-VE" w:eastAsia="zh-CN" w:bidi="ar-SA"/>
+        </w:rPr>
+      </w:r>
+    </w:p>
+    <w:p>
+      <w:pPr>
+        <w:pStyle w:val="Normal"/>
+        <w:rPr>
+          <w:b/>
+          <w:b/>
+          <w:bCs/>
+        </w:rPr>
+      </w:pPr>
+      <w:r>
+        <w:rPr>
+          <w:rFonts w:ascii="DejaVu Sans" w:hAnsi="DejaVu Sans"/>
+          <w:b/>
+          <w:bCs/>
+          <w:lang w:val="es-VE" w:eastAsia="zh-CN" w:bidi="ar-SA"/>
+        </w:rPr>
+        <w:t>Ventajas y Desventajas</w:t>
       </w:r>
     </w:p>
     <w:p>
@@ -632,21 +612,7 @@
           <w:rFonts w:ascii="DejaVu Sans" w:hAnsi="DejaVu Sans"/>
           <w:lang w:val="es-VE" w:eastAsia="zh-CN" w:bidi="ar-SA"/>
         </w:rPr>
-        <w:t xml:space="preserve">Permite la evolucion de un determinado software, </w:t>
-      </w:r>
-      <w:r>
-        <w:rPr>
-          <w:rFonts w:ascii="DejaVu Sans" w:hAnsi="DejaVu Sans"/>
-          <w:lang w:val="es-VE" w:eastAsia="zh-CN" w:bidi="ar-SA"/>
-        </w:rPr>
-        <w:t>protocolo o un nuevo programa</w:t>
-      </w:r>
-      <w:r>
-        <w:rPr>
-          <w:rFonts w:ascii="DejaVu Sans" w:hAnsi="DejaVu Sans"/>
-          <w:lang w:val="es-VE" w:eastAsia="zh-CN" w:bidi="ar-SA"/>
-        </w:rPr>
-        <w:t xml:space="preserve"> sin la necesidad de estar apegado a las limitaciones de un hardware propietario</w:t>
+        <w:t>Permite la evolucion de un determinado software, protocolo o un nuevo programa sin la necesidad de estar apegado a las limitaciones de un hardware propietario</w:t>
       </w:r>
     </w:p>
     <w:p>
@@ -713,10 +679,7 @@
           <w:numId w:val="2"/>
         </w:numPr>
         <w:spacing w:before="0" w:after="200"/>
-        <w:rPr>
-          <w:rFonts w:ascii="DejaVu Sans" w:hAnsi="DejaVu Sans"/>
-          <w:lang w:val="es-VE" w:eastAsia="zh-CN" w:bidi="ar-SA"/>
-        </w:rPr>
+        <w:rPr/>
       </w:pPr>
       <w:r>
         <w:rPr>
@@ -724,6 +687,95 @@
           <w:lang w:val="es-VE" w:eastAsia="zh-CN" w:bidi="ar-SA"/>
         </w:rPr>
         <w:t>Sobrecarga en el controlador, teniendo que manejar cientos e incluso miles de enrutadores</w:t>
+      </w:r>
+    </w:p>
+    <w:p>
+      <w:pPr>
+        <w:pStyle w:val="Normal"/>
+        <w:spacing w:before="0" w:after="200"/>
+        <w:rPr>
+          <w:b/>
+          <w:b/>
+          <w:bCs/>
+        </w:rPr>
+      </w:pPr>
+      <w:r>
+        <w:rPr>
+          <w:rFonts w:ascii="DejaVu Sans" w:hAnsi="DejaVu Sans"/>
+          <w:b/>
+          <w:bCs/>
+          <w:lang w:val="es-VE" w:eastAsia="zh-CN" w:bidi="ar-SA"/>
+        </w:rPr>
+        <w:t>Desafios</w:t>
+      </w:r>
+    </w:p>
+    <w:p>
+      <w:pPr>
+        <w:pStyle w:val="Normal"/>
+        <w:spacing w:before="0" w:after="200"/>
+        <w:rPr>
+          <w:b w:val="false"/>
+          <w:b w:val="false"/>
+          <w:bCs w:val="false"/>
+        </w:rPr>
+      </w:pPr>
+      <w:r>
+        <w:rPr>
+          <w:rFonts w:ascii="DejaVu Sans" w:hAnsi="DejaVu Sans"/>
+          <w:b w:val="false"/>
+          <w:bCs w:val="false"/>
+          <w:lang w:val="es-VE" w:eastAsia="zh-CN" w:bidi="ar-SA"/>
+        </w:rPr>
+        <w:t xml:space="preserve">Escalabilidad: </w:t>
+      </w:r>
+      <w:r>
+        <w:rPr>
+          <w:rFonts w:ascii="DejaVu Sans" w:hAnsi="DejaVu Sans"/>
+          <w:b w:val="false"/>
+          <w:bCs w:val="false"/>
+          <w:lang w:val="es-VE" w:eastAsia="zh-CN" w:bidi="ar-SA"/>
+        </w:rPr>
+        <w:t>Redes crecientes excesivamente. Problema el controlador debe guardar las decisiones de enrutamiento de toda la red. Mejoras Eliminar la redundancia, Crear indexes para identificar redes</w:t>
+      </w:r>
+    </w:p>
+    <w:p>
+      <w:pPr>
+        <w:pStyle w:val="Normal"/>
+        <w:spacing w:before="0" w:after="200"/>
+        <w:rPr>
+          <w:b w:val="false"/>
+          <w:b w:val="false"/>
+          <w:bCs w:val="false"/>
+        </w:rPr>
+      </w:pPr>
+      <w:r>
+        <w:rPr>
+          <w:rFonts w:ascii="DejaVu Sans" w:hAnsi="DejaVu Sans"/>
+          <w:b w:val="false"/>
+          <w:bCs w:val="false"/>
+          <w:lang w:val="es-VE" w:eastAsia="zh-CN" w:bidi="ar-SA"/>
+        </w:rPr>
+        <w:t>Confiabilidad:</w:t>
+      </w:r>
+    </w:p>
+    <w:p>
+      <w:pPr>
+        <w:pStyle w:val="Normal"/>
+        <w:spacing w:before="0" w:after="200"/>
+        <w:rPr>
+          <w:b w:val="false"/>
+          <w:b w:val="false"/>
+          <w:bCs w:val="false"/>
+        </w:rPr>
+      </w:pPr>
+      <w:r>
+        <w:rPr>
+          <w:rFonts w:ascii="DejaVu Sans" w:hAnsi="DejaVu Sans"/>
+          <w:b w:val="false"/>
+          <w:bCs w:val="false"/>
+          <w:lang w:val="es-VE" w:eastAsia="zh-CN" w:bidi="ar-SA"/>
+        </w:rPr>
+        <w:t>Consistencia:</w:t>
       </w:r>
     </w:p>
     <w:sectPr>
@@ -1366,6 +1418,20 @@
     <w:qFormat/>
     <w:rPr>
       <w:rFonts w:ascii="OpenSymbol" w:hAnsi="OpenSymbol" w:eastAsia="OpenSymbol" w:cs="OpenSymbol"/>
+    </w:rPr>
+  </w:style>
+  <w:style w:type="character" w:styleId="ListLabel1">
+    <w:name w:val="ListLabel 1"/>
+    <w:qFormat/>
+    <w:rPr>
+      <w:rFonts w:ascii="DejaVu Sans" w:hAnsi="DejaVu Sans" w:cs="Symbol"/>
+    </w:rPr>
+  </w:style>
+  <w:style w:type="character" w:styleId="ListLabel2">
+    <w:name w:val="ListLabel 2"/>
+    <w:qFormat/>
+    <w:rPr>
+      <w:rFonts w:cs="OpenSymbol"/>
     </w:rPr>
   </w:style>
   <w:style w:type="paragraph" w:styleId="Heading">

</xml_diff>